<commit_message>
ReadMe is in there, it's as done as it will be
</commit_message>
<xml_diff>
--- a/csc165/readme.docx
+++ b/csc165/readme.docx
@@ -40,14 +40,25 @@
           <w:szCs w:val="27"/>
         </w:rPr>
       </w:pPr>
-      <w:r>
-        <w:rPr>
-          <w:rStyle w:val="textlayer--absolute"/>
-          <w:rFonts w:ascii="Arial" w:hAnsi="Arial" w:cs="Arial"/>
-          <w:sz w:val="27"/>
-          <w:szCs w:val="27"/>
-        </w:rPr>
-        <w:t>Duum, Aaron Goodlund (section 1) and Sheridan Lynch (section 2)</w:t>
+      <w:proofErr w:type="spellStart"/>
+      <w:r>
+        <w:rPr>
+          <w:rStyle w:val="textlayer--absolute"/>
+          <w:rFonts w:ascii="Arial" w:hAnsi="Arial" w:cs="Arial"/>
+          <w:sz w:val="27"/>
+          <w:szCs w:val="27"/>
+        </w:rPr>
+        <w:t>Duum</w:t>
+      </w:r>
+      <w:proofErr w:type="spellEnd"/>
+      <w:r>
+        <w:rPr>
+          <w:rStyle w:val="textlayer--absolute"/>
+          <w:rFonts w:ascii="Arial" w:hAnsi="Arial" w:cs="Arial"/>
+          <w:sz w:val="27"/>
+          <w:szCs w:val="27"/>
+        </w:rPr>
+        <w:t>, Aaron Goodlund (section 1) and Sheridan Lynch (section 2)</w:t>
       </w:r>
     </w:p>
     <w:p>
@@ -556,7 +567,27 @@
           <w:sz w:val="27"/>
           <w:szCs w:val="27"/>
         </w:rPr>
-        <w:t>LT/RT on xbox controller</w:t>
+        <w:t xml:space="preserve">LT/RT on </w:t>
+      </w:r>
+      <w:proofErr w:type="spellStart"/>
+      <w:r>
+        <w:rPr>
+          <w:rStyle w:val="textlayer--absolute"/>
+          <w:rFonts w:ascii="Arial" w:hAnsi="Arial" w:cs="Arial"/>
+          <w:sz w:val="27"/>
+          <w:szCs w:val="27"/>
+        </w:rPr>
+        <w:t>xbox</w:t>
+      </w:r>
+      <w:proofErr w:type="spellEnd"/>
+      <w:r>
+        <w:rPr>
+          <w:rStyle w:val="textlayer--absolute"/>
+          <w:rFonts w:ascii="Arial" w:hAnsi="Arial" w:cs="Arial"/>
+          <w:sz w:val="27"/>
+          <w:szCs w:val="27"/>
+        </w:rPr>
+        <w:t xml:space="preserve"> controller</w:t>
       </w:r>
     </w:p>
     <w:p>
@@ -604,7 +635,27 @@
           <w:sz w:val="27"/>
           <w:szCs w:val="27"/>
         </w:rPr>
-        <w:t>Face button Y on xbox controller</w:t>
+        <w:t xml:space="preserve">Face button Y on </w:t>
+      </w:r>
+      <w:proofErr w:type="spellStart"/>
+      <w:r>
+        <w:rPr>
+          <w:rStyle w:val="textlayer--absolute"/>
+          <w:rFonts w:ascii="Arial" w:hAnsi="Arial" w:cs="Arial"/>
+          <w:sz w:val="27"/>
+          <w:szCs w:val="27"/>
+        </w:rPr>
+        <w:t>xbox</w:t>
+      </w:r>
+      <w:proofErr w:type="spellEnd"/>
+      <w:r>
+        <w:rPr>
+          <w:rStyle w:val="textlayer--absolute"/>
+          <w:rFonts w:ascii="Arial" w:hAnsi="Arial" w:cs="Arial"/>
+          <w:sz w:val="27"/>
+          <w:szCs w:val="27"/>
+        </w:rPr>
+        <w:t xml:space="preserve"> controller</w:t>
       </w:r>
     </w:p>
     <w:p>
@@ -652,7 +703,27 @@
           <w:sz w:val="27"/>
           <w:szCs w:val="27"/>
         </w:rPr>
-        <w:t>Face Button A on xbox controller</w:t>
+        <w:t xml:space="preserve">Face Button A on </w:t>
+      </w:r>
+      <w:proofErr w:type="spellStart"/>
+      <w:r>
+        <w:rPr>
+          <w:rStyle w:val="textlayer--absolute"/>
+          <w:rFonts w:ascii="Arial" w:hAnsi="Arial" w:cs="Arial"/>
+          <w:sz w:val="27"/>
+          <w:szCs w:val="27"/>
+        </w:rPr>
+        <w:t>xbox</w:t>
+      </w:r>
+      <w:proofErr w:type="spellEnd"/>
+      <w:r>
+        <w:rPr>
+          <w:rStyle w:val="textlayer--absolute"/>
+          <w:rFonts w:ascii="Arial" w:hAnsi="Arial" w:cs="Arial"/>
+          <w:sz w:val="27"/>
+          <w:szCs w:val="27"/>
+        </w:rPr>
+        <w:t xml:space="preserve"> controller</w:t>
       </w:r>
     </w:p>
     <w:p>
@@ -700,7 +771,27 @@
           <w:sz w:val="27"/>
           <w:szCs w:val="27"/>
         </w:rPr>
-        <w:t>L3 on xbox controller</w:t>
+        <w:t xml:space="preserve">L3 on </w:t>
+      </w:r>
+      <w:proofErr w:type="spellStart"/>
+      <w:r>
+        <w:rPr>
+          <w:rStyle w:val="textlayer--absolute"/>
+          <w:rFonts w:ascii="Arial" w:hAnsi="Arial" w:cs="Arial"/>
+          <w:sz w:val="27"/>
+          <w:szCs w:val="27"/>
+        </w:rPr>
+        <w:t>xbox</w:t>
+      </w:r>
+      <w:proofErr w:type="spellEnd"/>
+      <w:r>
+        <w:rPr>
+          <w:rStyle w:val="textlayer--absolute"/>
+          <w:rFonts w:ascii="Arial" w:hAnsi="Arial" w:cs="Arial"/>
+          <w:sz w:val="27"/>
+          <w:szCs w:val="27"/>
+        </w:rPr>
+        <w:t xml:space="preserve"> controller</w:t>
       </w:r>
     </w:p>
     <w:p>
@@ -915,15 +1006,37 @@
           <w:rStyle w:val="textlayer--absolute"/>
         </w:rPr>
       </w:pPr>
-      <w:r>
-        <w:rPr>
-          <w:rStyle w:val="textlayer--absolute"/>
-          <w:rFonts w:ascii="Arial" w:hAnsi="Arial" w:cs="Arial"/>
-          <w:sz w:val="27"/>
-          <w:szCs w:val="27"/>
-        </w:rPr>
-        <w:t>HUDElement/HUDmanager</w:t>
-      </w:r>
+      <w:proofErr w:type="spellStart"/>
+      <w:r>
+        <w:rPr>
+          <w:rStyle w:val="textlayer--absolute"/>
+          <w:rFonts w:ascii="Arial" w:hAnsi="Arial" w:cs="Arial"/>
+          <w:sz w:val="27"/>
+          <w:szCs w:val="27"/>
+        </w:rPr>
+        <w:t>HUDElement</w:t>
+      </w:r>
+      <w:proofErr w:type="spellEnd"/>
+      <w:r>
+        <w:rPr>
+          <w:rStyle w:val="textlayer--absolute"/>
+          <w:rFonts w:ascii="Arial" w:hAnsi="Arial" w:cs="Arial"/>
+          <w:sz w:val="27"/>
+          <w:szCs w:val="27"/>
+        </w:rPr>
+        <w:t>/</w:t>
+      </w:r>
+      <w:proofErr w:type="spellStart"/>
+      <w:r>
+        <w:rPr>
+          <w:rStyle w:val="textlayer--absolute"/>
+          <w:rFonts w:ascii="Arial" w:hAnsi="Arial" w:cs="Arial"/>
+          <w:sz w:val="27"/>
+          <w:szCs w:val="27"/>
+        </w:rPr>
+        <w:t>HUDmanager</w:t>
+      </w:r>
+      <w:proofErr w:type="spellEnd"/>
     </w:p>
     <w:p>
       <w:pPr>
@@ -1370,7 +1483,27 @@
           <w:sz w:val="27"/>
           <w:szCs w:val="27"/>
         </w:rPr>
-        <w:t>When shooting there is a sfx for shooting a crossbow</w:t>
+        <w:t xml:space="preserve">When shooting there is a </w:t>
+      </w:r>
+      <w:proofErr w:type="spellStart"/>
+      <w:r>
+        <w:rPr>
+          <w:rStyle w:val="textlayer--absolute"/>
+          <w:rFonts w:ascii="Arial" w:hAnsi="Arial" w:cs="Arial"/>
+          <w:sz w:val="27"/>
+          <w:szCs w:val="27"/>
+        </w:rPr>
+        <w:t>sfx</w:t>
+      </w:r>
+      <w:proofErr w:type="spellEnd"/>
+      <w:r>
+        <w:rPr>
+          <w:rStyle w:val="textlayer--absolute"/>
+          <w:rFonts w:ascii="Arial" w:hAnsi="Arial" w:cs="Arial"/>
+          <w:sz w:val="27"/>
+          <w:szCs w:val="27"/>
+        </w:rPr>
+        <w:t xml:space="preserve"> for shooting a crossbow</w:t>
       </w:r>
     </w:p>
     <w:p>
@@ -1391,8 +1524,19 @@
           <w:sz w:val="27"/>
           <w:szCs w:val="27"/>
         </w:rPr>
-        <w:t>Hierarchical SceneGraph</w:t>
-      </w:r>
+        <w:t xml:space="preserve">Hierarchical </w:t>
+      </w:r>
+      <w:proofErr w:type="spellStart"/>
+      <w:r>
+        <w:rPr>
+          <w:rStyle w:val="textlayer--absolute"/>
+          <w:rFonts w:ascii="Arial" w:hAnsi="Arial" w:cs="Arial"/>
+          <w:sz w:val="27"/>
+          <w:szCs w:val="27"/>
+        </w:rPr>
+        <w:t>SceneGraph</w:t>
+      </w:r>
+      <w:proofErr w:type="spellEnd"/>
     </w:p>
     <w:p>
       <w:pPr>
@@ -1570,6 +1714,7 @@
           <w:rStyle w:val="textlayer--absolute"/>
         </w:rPr>
       </w:pPr>
+      <w:proofErr w:type="spellStart"/>
       <w:r>
         <w:rPr>
           <w:rStyle w:val="textlayer--absolute"/>
@@ -1578,7 +1723,17 @@
           <w:szCs w:val="27"/>
         </w:rPr>
         <w:lastRenderedPageBreak/>
-        <w:t>GhostNPCs- They work but have been temporarily removed from the game.</w:t>
+        <w:t>GhostNPCs</w:t>
+      </w:r>
+      <w:proofErr w:type="spellEnd"/>
+      <w:r>
+        <w:rPr>
+          <w:rStyle w:val="textlayer--absolute"/>
+          <w:rFonts w:ascii="Arial" w:hAnsi="Arial" w:cs="Arial"/>
+          <w:sz w:val="27"/>
+          <w:szCs w:val="27"/>
+        </w:rPr>
+        <w:t>- They work but have been temporarily removed from the game.</w:t>
       </w:r>
     </w:p>
     <w:p>
@@ -1613,14 +1768,25 @@
           <w:rStyle w:val="textlayer--absolute"/>
         </w:rPr>
       </w:pPr>
-      <w:r>
-        <w:rPr>
-          <w:rStyle w:val="textlayer--absolute"/>
-          <w:rFonts w:ascii="Arial" w:hAnsi="Arial" w:cs="Arial"/>
-          <w:sz w:val="27"/>
-          <w:szCs w:val="27"/>
-        </w:rPr>
-        <w:t>PositionalColor is a render state that causes a model with a null texture to have its colors based on the rasterized position of its vertices in the model space</w:t>
+      <w:proofErr w:type="spellStart"/>
+      <w:r>
+        <w:rPr>
+          <w:rStyle w:val="textlayer--absolute"/>
+          <w:rFonts w:ascii="Arial" w:hAnsi="Arial" w:cs="Arial"/>
+          <w:sz w:val="27"/>
+          <w:szCs w:val="27"/>
+        </w:rPr>
+        <w:t>PositionalColor</w:t>
+      </w:r>
+      <w:proofErr w:type="spellEnd"/>
+      <w:r>
+        <w:rPr>
+          <w:rStyle w:val="textlayer--absolute"/>
+          <w:rFonts w:ascii="Arial" w:hAnsi="Arial" w:cs="Arial"/>
+          <w:sz w:val="27"/>
+          <w:szCs w:val="27"/>
+        </w:rPr>
+        <w:t xml:space="preserve"> is a render state that causes a model with a null texture to have its colors based on the rasterized position of its vertices in the model space</w:t>
       </w:r>
     </w:p>
     <w:p>
@@ -1694,84 +1860,94 @@
           <w:rStyle w:val="textlayer--absolute"/>
         </w:rPr>
       </w:pPr>
+      <w:proofErr w:type="spellStart"/>
       <w:r>
         <w:rPr>
           <w:rStyle w:val="textlayer--absolute"/>
         </w:rPr>
         <w:t>manualCrystal</w:t>
       </w:r>
-    </w:p>
-    <w:p>
-      <w:pPr>
-        <w:pStyle w:val="ListParagraph"/>
-        <w:numPr>
-          <w:ilvl w:val="2"/>
-          <w:numId w:val="1"/>
-        </w:numPr>
-        <w:rPr>
-          <w:rStyle w:val="textlayer--absolute"/>
-        </w:rPr>
-      </w:pPr>
+      <w:proofErr w:type="spellEnd"/>
+    </w:p>
+    <w:p>
+      <w:pPr>
+        <w:pStyle w:val="ListParagraph"/>
+        <w:numPr>
+          <w:ilvl w:val="2"/>
+          <w:numId w:val="1"/>
+        </w:numPr>
+        <w:rPr>
+          <w:rStyle w:val="textlayer--absolute"/>
+        </w:rPr>
+      </w:pPr>
+      <w:proofErr w:type="spellStart"/>
       <w:r>
         <w:rPr>
           <w:rStyle w:val="textlayer--absolute"/>
         </w:rPr>
         <w:t>PanCameraAction</w:t>
       </w:r>
-    </w:p>
-    <w:p>
-      <w:pPr>
-        <w:pStyle w:val="ListParagraph"/>
-        <w:numPr>
-          <w:ilvl w:val="2"/>
-          <w:numId w:val="1"/>
-        </w:numPr>
-        <w:rPr>
-          <w:rStyle w:val="textlayer--absolute"/>
-        </w:rPr>
-      </w:pPr>
+      <w:proofErr w:type="spellEnd"/>
+    </w:p>
+    <w:p>
+      <w:pPr>
+        <w:pStyle w:val="ListParagraph"/>
+        <w:numPr>
+          <w:ilvl w:val="2"/>
+          <w:numId w:val="1"/>
+        </w:numPr>
+        <w:rPr>
+          <w:rStyle w:val="textlayer--absolute"/>
+        </w:rPr>
+      </w:pPr>
+      <w:proofErr w:type="spellStart"/>
       <w:r>
         <w:rPr>
           <w:rStyle w:val="textlayer--absolute"/>
         </w:rPr>
         <w:t>ShootAction</w:t>
       </w:r>
-    </w:p>
-    <w:p>
-      <w:pPr>
-        <w:pStyle w:val="ListParagraph"/>
-        <w:numPr>
-          <w:ilvl w:val="2"/>
-          <w:numId w:val="1"/>
-        </w:numPr>
-        <w:rPr>
-          <w:rStyle w:val="textlayer--absolute"/>
-        </w:rPr>
-      </w:pPr>
+      <w:proofErr w:type="spellEnd"/>
+    </w:p>
+    <w:p>
+      <w:pPr>
+        <w:pStyle w:val="ListParagraph"/>
+        <w:numPr>
+          <w:ilvl w:val="2"/>
+          <w:numId w:val="1"/>
+        </w:numPr>
+        <w:rPr>
+          <w:rStyle w:val="textlayer--absolute"/>
+        </w:rPr>
+      </w:pPr>
+      <w:proofErr w:type="spellStart"/>
       <w:r>
         <w:rPr>
           <w:rStyle w:val="textlayer--absolute"/>
         </w:rPr>
         <w:t>ToggleFlashLightAction</w:t>
       </w:r>
-    </w:p>
-    <w:p>
-      <w:pPr>
-        <w:pStyle w:val="ListParagraph"/>
-        <w:numPr>
-          <w:ilvl w:val="2"/>
-          <w:numId w:val="1"/>
-        </w:numPr>
-        <w:rPr>
-          <w:rStyle w:val="textlayer--absolute"/>
-        </w:rPr>
-      </w:pPr>
+      <w:proofErr w:type="spellEnd"/>
+    </w:p>
+    <w:p>
+      <w:pPr>
+        <w:pStyle w:val="ListParagraph"/>
+        <w:numPr>
+          <w:ilvl w:val="2"/>
+          <w:numId w:val="1"/>
+        </w:numPr>
+        <w:rPr>
+          <w:rStyle w:val="textlayer--absolute"/>
+        </w:rPr>
+      </w:pPr>
+      <w:proofErr w:type="spellStart"/>
       <w:r>
         <w:rPr>
           <w:rStyle w:val="textlayer--absolute"/>
         </w:rPr>
         <w:t>ChangeCharacterAction</w:t>
       </w:r>
+      <w:proofErr w:type="spellEnd"/>
     </w:p>
     <w:p>
       <w:pPr>
@@ -1806,8 +1982,16 @@
         <w:rPr>
           <w:rStyle w:val="textlayer--absolute"/>
         </w:rPr>
-        <w:t>Unused nodeControllers</w:t>
-      </w:r>
+        <w:t xml:space="preserve">Unused </w:t>
+      </w:r>
+      <w:proofErr w:type="spellStart"/>
+      <w:r>
+        <w:rPr>
+          <w:rStyle w:val="textlayer--absolute"/>
+        </w:rPr>
+        <w:t>nodeControllers</w:t>
+      </w:r>
+      <w:proofErr w:type="spellEnd"/>
     </w:p>
     <w:p>
       <w:pPr>
@@ -1820,12 +2004,14 @@
           <w:rStyle w:val="textlayer--absolute"/>
         </w:rPr>
       </w:pPr>
+      <w:proofErr w:type="spellStart"/>
       <w:r>
         <w:rPr>
           <w:rStyle w:val="textlayer--absolute"/>
         </w:rPr>
         <w:t>BobController</w:t>
       </w:r>
+      <w:proofErr w:type="spellEnd"/>
     </w:p>
     <w:p>
       <w:pPr>
@@ -1838,66 +2024,100 @@
           <w:rStyle w:val="textlayer--absolute"/>
         </w:rPr>
       </w:pPr>
+      <w:proofErr w:type="spellStart"/>
       <w:r>
         <w:rPr>
           <w:rStyle w:val="textlayer--absolute"/>
         </w:rPr>
         <w:t>RollController</w:t>
       </w:r>
-    </w:p>
-    <w:p>
-      <w:pPr>
-        <w:pStyle w:val="ListParagraph"/>
-        <w:numPr>
-          <w:ilvl w:val="2"/>
-          <w:numId w:val="1"/>
-        </w:numPr>
-        <w:rPr>
-          <w:rStyle w:val="textlayer--absolute"/>
-        </w:rPr>
-      </w:pPr>
-      <w:r>
-        <w:rPr>
-          <w:rStyle w:val="textlayer--absolute"/>
-        </w:rPr>
-        <w:t>Changes to RenderObjectStandard, RenderStates, and the standard fragment shader for positional color</w:t>
-      </w:r>
-    </w:p>
-    <w:p>
-      <w:pPr>
-        <w:pStyle w:val="ListParagraph"/>
-        <w:numPr>
-          <w:ilvl w:val="2"/>
-          <w:numId w:val="1"/>
-        </w:numPr>
-        <w:rPr>
-          <w:rStyle w:val="textlayer--absolute"/>
-        </w:rPr>
-      </w:pPr>
+      <w:proofErr w:type="spellEnd"/>
+    </w:p>
+    <w:p>
+      <w:pPr>
+        <w:pStyle w:val="ListParagraph"/>
+        <w:numPr>
+          <w:ilvl w:val="2"/>
+          <w:numId w:val="1"/>
+        </w:numPr>
+        <w:rPr>
+          <w:rStyle w:val="textlayer--absolute"/>
+        </w:rPr>
+      </w:pPr>
+      <w:r>
+        <w:rPr>
+          <w:rStyle w:val="textlayer--absolute"/>
+        </w:rPr>
+        <w:t xml:space="preserve">Changes to </w:t>
+      </w:r>
+      <w:proofErr w:type="spellStart"/>
+      <w:r>
+        <w:rPr>
+          <w:rStyle w:val="textlayer--absolute"/>
+        </w:rPr>
+        <w:t>RenderObjectStandard</w:t>
+      </w:r>
+      <w:proofErr w:type="spellEnd"/>
+      <w:r>
+        <w:rPr>
+          <w:rStyle w:val="textlayer--absolute"/>
+        </w:rPr>
+        <w:t xml:space="preserve">, </w:t>
+      </w:r>
+      <w:proofErr w:type="spellStart"/>
+      <w:r>
+        <w:rPr>
+          <w:rStyle w:val="textlayer--absolute"/>
+        </w:rPr>
+        <w:t>RenderStates</w:t>
+      </w:r>
+      <w:proofErr w:type="spellEnd"/>
+      <w:r>
+        <w:rPr>
+          <w:rStyle w:val="textlayer--absolute"/>
+        </w:rPr>
+        <w:t>, and the standard fragment shader for positional color</w:t>
+      </w:r>
+    </w:p>
+    <w:p>
+      <w:pPr>
+        <w:pStyle w:val="ListParagraph"/>
+        <w:numPr>
+          <w:ilvl w:val="2"/>
+          <w:numId w:val="1"/>
+        </w:numPr>
+        <w:rPr>
+          <w:rStyle w:val="textlayer--absolute"/>
+        </w:rPr>
+      </w:pPr>
+      <w:proofErr w:type="spellStart"/>
       <w:r>
         <w:rPr>
           <w:rStyle w:val="textlayer--absolute"/>
         </w:rPr>
         <w:t>HUDmanager</w:t>
       </w:r>
-    </w:p>
-    <w:p>
-      <w:pPr>
-        <w:pStyle w:val="ListParagraph"/>
-        <w:numPr>
-          <w:ilvl w:val="2"/>
-          <w:numId w:val="1"/>
-        </w:numPr>
-        <w:rPr>
-          <w:rStyle w:val="textlayer--absolute"/>
-        </w:rPr>
-      </w:pPr>
+      <w:proofErr w:type="spellEnd"/>
+    </w:p>
+    <w:p>
+      <w:pPr>
+        <w:pStyle w:val="ListParagraph"/>
+        <w:numPr>
+          <w:ilvl w:val="2"/>
+          <w:numId w:val="1"/>
+        </w:numPr>
+        <w:rPr>
+          <w:rStyle w:val="textlayer--absolute"/>
+        </w:rPr>
+      </w:pPr>
+      <w:proofErr w:type="spellStart"/>
       <w:r>
         <w:rPr>
           <w:rStyle w:val="textlayer--absolute"/>
         </w:rPr>
         <w:t>HUDElement</w:t>
       </w:r>
+      <w:proofErr w:type="spellEnd"/>
       <w:r>
         <w:rPr>
           <w:rStyle w:val="textlayer--absolute"/>
@@ -1937,12 +2157,14 @@
           <w:rStyle w:val="textlayer--absolute"/>
         </w:rPr>
       </w:pPr>
+      <w:proofErr w:type="spellStart"/>
       <w:r>
         <w:rPr>
           <w:rStyle w:val="textlayer--absolute"/>
         </w:rPr>
         <w:t>Heightmapping</w:t>
       </w:r>
+      <w:proofErr w:type="spellEnd"/>
     </w:p>
     <w:p>
       <w:pPr>
@@ -1973,66 +2195,74 @@
           <w:rStyle w:val="textlayer--absolute"/>
         </w:rPr>
       </w:pPr>
+      <w:proofErr w:type="spellStart"/>
       <w:r>
         <w:rPr>
           <w:rStyle w:val="textlayer--absolute"/>
         </w:rPr>
         <w:t>rollDamage</w:t>
       </w:r>
-    </w:p>
-    <w:p>
-      <w:pPr>
-        <w:pStyle w:val="ListParagraph"/>
-        <w:numPr>
-          <w:ilvl w:val="2"/>
-          <w:numId w:val="1"/>
-        </w:numPr>
-        <w:rPr>
-          <w:rStyle w:val="textlayer--absolute"/>
-        </w:rPr>
-      </w:pPr>
+      <w:proofErr w:type="spellEnd"/>
+    </w:p>
+    <w:p>
+      <w:pPr>
+        <w:pStyle w:val="ListParagraph"/>
+        <w:numPr>
+          <w:ilvl w:val="2"/>
+          <w:numId w:val="1"/>
+        </w:numPr>
+        <w:rPr>
+          <w:rStyle w:val="textlayer--absolute"/>
+        </w:rPr>
+      </w:pPr>
+      <w:proofErr w:type="spellStart"/>
       <w:r>
         <w:rPr>
           <w:rStyle w:val="textlayer--absolute"/>
         </w:rPr>
         <w:t>calculateAvatarCollision</w:t>
       </w:r>
-    </w:p>
-    <w:p>
-      <w:pPr>
-        <w:pStyle w:val="ListParagraph"/>
-        <w:numPr>
-          <w:ilvl w:val="2"/>
-          <w:numId w:val="1"/>
-        </w:numPr>
-        <w:rPr>
-          <w:rStyle w:val="textlayer--absolute"/>
-        </w:rPr>
-      </w:pPr>
+      <w:proofErr w:type="spellEnd"/>
+    </w:p>
+    <w:p>
+      <w:pPr>
+        <w:pStyle w:val="ListParagraph"/>
+        <w:numPr>
+          <w:ilvl w:val="2"/>
+          <w:numId w:val="1"/>
+        </w:numPr>
+        <w:rPr>
+          <w:rStyle w:val="textlayer--absolute"/>
+        </w:rPr>
+      </w:pPr>
+      <w:proofErr w:type="spellStart"/>
       <w:r>
         <w:rPr>
           <w:rStyle w:val="textlayer--absolute"/>
         </w:rPr>
         <w:t>distanceFromAvatar</w:t>
       </w:r>
-    </w:p>
-    <w:p>
-      <w:pPr>
-        <w:pStyle w:val="ListParagraph"/>
-        <w:numPr>
-          <w:ilvl w:val="2"/>
-          <w:numId w:val="1"/>
-        </w:numPr>
-        <w:rPr>
-          <w:rStyle w:val="textlayer--absolute"/>
-        </w:rPr>
-      </w:pPr>
+      <w:proofErr w:type="spellEnd"/>
+    </w:p>
+    <w:p>
+      <w:pPr>
+        <w:pStyle w:val="ListParagraph"/>
+        <w:numPr>
+          <w:ilvl w:val="2"/>
+          <w:numId w:val="1"/>
+        </w:numPr>
+        <w:rPr>
+          <w:rStyle w:val="textlayer--absolute"/>
+        </w:rPr>
+      </w:pPr>
+      <w:proofErr w:type="spellStart"/>
       <w:r>
         <w:rPr>
           <w:rStyle w:val="textlayer--absolute"/>
         </w:rPr>
         <w:t>FollowPlayer</w:t>
       </w:r>
+      <w:proofErr w:type="spellEnd"/>
     </w:p>
     <w:p>
       <w:pPr>
@@ -2117,12 +2347,14 @@
           <w:rStyle w:val="textlayer--absolute"/>
         </w:rPr>
       </w:pPr>
+      <w:proofErr w:type="spellStart"/>
       <w:r>
         <w:rPr>
           <w:rStyle w:val="textlayer--absolute"/>
         </w:rPr>
         <w:t>ProtocolClient</w:t>
       </w:r>
+      <w:proofErr w:type="spellEnd"/>
     </w:p>
     <w:p>
       <w:pPr>
@@ -2171,12 +2403,14 @@
           <w:rStyle w:val="textlayer--absolute"/>
         </w:rPr>
       </w:pPr>
+      <w:proofErr w:type="spellStart"/>
       <w:r>
         <w:rPr>
           <w:rStyle w:val="textlayer--absolute"/>
         </w:rPr>
         <w:t>getGhostShape</w:t>
       </w:r>
+      <w:proofErr w:type="spellEnd"/>
     </w:p>
     <w:p>
       <w:pPr>
@@ -2189,12 +2423,14 @@
           <w:rStyle w:val="textlayer--absolute"/>
         </w:rPr>
       </w:pPr>
+      <w:proofErr w:type="spellStart"/>
       <w:r>
         <w:rPr>
           <w:rStyle w:val="textlayer--absolute"/>
         </w:rPr>
         <w:t>getGhostTex</w:t>
       </w:r>
+      <w:proofErr w:type="spellEnd"/>
     </w:p>
     <w:p>
       <w:pPr>
@@ -2334,11 +2570,19 @@
           <w:rStyle w:val="textlayer--absolute"/>
         </w:rPr>
       </w:pPr>
-      <w:r>
-        <w:rPr>
-          <w:rStyle w:val="textlayer--absolute"/>
-        </w:rPr>
-        <w:t>Crossbow_empty/crossbow_loaded.obj</w:t>
+      <w:proofErr w:type="spellStart"/>
+      <w:r>
+        <w:rPr>
+          <w:rStyle w:val="textlayer--absolute"/>
+        </w:rPr>
+        <w:t>Crossbow_empty</w:t>
+      </w:r>
+      <w:proofErr w:type="spellEnd"/>
+      <w:r>
+        <w:rPr>
+          <w:rStyle w:val="textlayer--absolute"/>
+        </w:rPr>
+        <w:t>/crossbow_loaded.obj</w:t>
       </w:r>
     </w:p>
     <w:p>
@@ -2819,11 +3063,19 @@
           <w:rStyle w:val="textlayer--absolute"/>
         </w:rPr>
       </w:pPr>
-      <w:r>
-        <w:rPr>
-          <w:rStyle w:val="textlayer--absolute"/>
-        </w:rPr>
-        <w:t>Sound_ahead is the account name of the author</w:t>
+      <w:proofErr w:type="spellStart"/>
+      <w:r>
+        <w:rPr>
+          <w:rStyle w:val="textlayer--absolute"/>
+        </w:rPr>
+        <w:t>Sound_ahead</w:t>
+      </w:r>
+      <w:proofErr w:type="spellEnd"/>
+      <w:r>
+        <w:rPr>
+          <w:rStyle w:val="textlayer--absolute"/>
+        </w:rPr>
+        <w:t xml:space="preserve"> is the account name of the author</w:t>
       </w:r>
     </w:p>
     <w:p>
@@ -2894,11 +3146,19 @@
           <w:rStyle w:val="textlayer--absolute"/>
         </w:rPr>
       </w:pPr>
-      <w:r>
-        <w:rPr>
-          <w:rStyle w:val="textlayer--absolute"/>
-        </w:rPr>
-        <w:t xml:space="preserve">Dude_x-soundlab is the account name of the author </w:t>
+      <w:proofErr w:type="spellStart"/>
+      <w:r>
+        <w:rPr>
+          <w:rStyle w:val="textlayer--absolute"/>
+        </w:rPr>
+        <w:t>Dude_x-soundlab</w:t>
+      </w:r>
+      <w:proofErr w:type="spellEnd"/>
+      <w:r>
+        <w:rPr>
+          <w:rStyle w:val="textlayer--absolute"/>
+        </w:rPr>
+        <w:t xml:space="preserve"> is the account name of the author </w:t>
       </w:r>
     </w:p>
     <w:p>
@@ -3002,14 +3262,45 @@
           <w:szCs w:val="27"/>
         </w:rPr>
       </w:pPr>
-      <w:r>
-        <w:rPr>
-          <w:rStyle w:val="textlayer--absolute"/>
-          <w:rFonts w:ascii="Arial" w:hAnsi="Arial" w:cs="Arial"/>
-          <w:sz w:val="27"/>
-          <w:szCs w:val="27"/>
-        </w:rPr>
-        <w:t>Duum (d-ew-m), Aaron Goodlund (section 1) and Sheridan Lynch (section 2)</w:t>
+      <w:proofErr w:type="spellStart"/>
+      <w:r>
+        <w:rPr>
+          <w:rStyle w:val="textlayer--absolute"/>
+          <w:rFonts w:ascii="Arial" w:hAnsi="Arial" w:cs="Arial"/>
+          <w:sz w:val="27"/>
+          <w:szCs w:val="27"/>
+        </w:rPr>
+        <w:t>Duum</w:t>
+      </w:r>
+      <w:proofErr w:type="spellEnd"/>
+      <w:r>
+        <w:rPr>
+          <w:rStyle w:val="textlayer--absolute"/>
+          <w:rFonts w:ascii="Arial" w:hAnsi="Arial" w:cs="Arial"/>
+          <w:sz w:val="27"/>
+          <w:szCs w:val="27"/>
+        </w:rPr>
+        <w:t xml:space="preserve"> (d-</w:t>
+      </w:r>
+      <w:proofErr w:type="spellStart"/>
+      <w:r>
+        <w:rPr>
+          <w:rStyle w:val="textlayer--absolute"/>
+          <w:rFonts w:ascii="Arial" w:hAnsi="Arial" w:cs="Arial"/>
+          <w:sz w:val="27"/>
+          <w:szCs w:val="27"/>
+        </w:rPr>
+        <w:t>ew</w:t>
+      </w:r>
+      <w:proofErr w:type="spellEnd"/>
+      <w:r>
+        <w:rPr>
+          <w:rStyle w:val="textlayer--absolute"/>
+          <w:rFonts w:ascii="Arial" w:hAnsi="Arial" w:cs="Arial"/>
+          <w:sz w:val="27"/>
+          <w:szCs w:val="27"/>
+        </w:rPr>
+        <w:t>-m), Aaron Goodlund (section 1) and Sheridan Lynch (section 2)</w:t>
       </w:r>
     </w:p>
     <w:p>
@@ -3531,7 +3822,27 @@
           <w:sz w:val="27"/>
           <w:szCs w:val="27"/>
         </w:rPr>
-        <w:t>LT/RT on xbox controller</w:t>
+        <w:t xml:space="preserve">LT/RT on </w:t>
+      </w:r>
+      <w:proofErr w:type="spellStart"/>
+      <w:r>
+        <w:rPr>
+          <w:rStyle w:val="textlayer--absolute"/>
+          <w:rFonts w:ascii="Arial" w:hAnsi="Arial" w:cs="Arial"/>
+          <w:sz w:val="27"/>
+          <w:szCs w:val="27"/>
+        </w:rPr>
+        <w:t>xbox</w:t>
+      </w:r>
+      <w:proofErr w:type="spellEnd"/>
+      <w:r>
+        <w:rPr>
+          <w:rStyle w:val="textlayer--absolute"/>
+          <w:rFonts w:ascii="Arial" w:hAnsi="Arial" w:cs="Arial"/>
+          <w:sz w:val="27"/>
+          <w:szCs w:val="27"/>
+        </w:rPr>
+        <w:t xml:space="preserve"> controller</w:t>
       </w:r>
     </w:p>
     <w:p>
@@ -3579,7 +3890,27 @@
           <w:sz w:val="27"/>
           <w:szCs w:val="27"/>
         </w:rPr>
-        <w:t>Face button Y on xbox controller</w:t>
+        <w:t xml:space="preserve">Face button Y on </w:t>
+      </w:r>
+      <w:proofErr w:type="spellStart"/>
+      <w:r>
+        <w:rPr>
+          <w:rStyle w:val="textlayer--absolute"/>
+          <w:rFonts w:ascii="Arial" w:hAnsi="Arial" w:cs="Arial"/>
+          <w:sz w:val="27"/>
+          <w:szCs w:val="27"/>
+        </w:rPr>
+        <w:t>xbox</w:t>
+      </w:r>
+      <w:proofErr w:type="spellEnd"/>
+      <w:r>
+        <w:rPr>
+          <w:rStyle w:val="textlayer--absolute"/>
+          <w:rFonts w:ascii="Arial" w:hAnsi="Arial" w:cs="Arial"/>
+          <w:sz w:val="27"/>
+          <w:szCs w:val="27"/>
+        </w:rPr>
+        <w:t xml:space="preserve"> controller</w:t>
       </w:r>
     </w:p>
     <w:p>
@@ -3627,7 +3958,27 @@
           <w:sz w:val="27"/>
           <w:szCs w:val="27"/>
         </w:rPr>
-        <w:t>Face Button A on xbox controller</w:t>
+        <w:t xml:space="preserve">Face Button A on </w:t>
+      </w:r>
+      <w:proofErr w:type="spellStart"/>
+      <w:r>
+        <w:rPr>
+          <w:rStyle w:val="textlayer--absolute"/>
+          <w:rFonts w:ascii="Arial" w:hAnsi="Arial" w:cs="Arial"/>
+          <w:sz w:val="27"/>
+          <w:szCs w:val="27"/>
+        </w:rPr>
+        <w:t>xbox</w:t>
+      </w:r>
+      <w:proofErr w:type="spellEnd"/>
+      <w:r>
+        <w:rPr>
+          <w:rStyle w:val="textlayer--absolute"/>
+          <w:rFonts w:ascii="Arial" w:hAnsi="Arial" w:cs="Arial"/>
+          <w:sz w:val="27"/>
+          <w:szCs w:val="27"/>
+        </w:rPr>
+        <w:t xml:space="preserve"> controller</w:t>
       </w:r>
     </w:p>
     <w:p>
@@ -3675,7 +4026,27 @@
           <w:sz w:val="27"/>
           <w:szCs w:val="27"/>
         </w:rPr>
-        <w:t>L3 on xbox controller</w:t>
+        <w:t xml:space="preserve">L3 on </w:t>
+      </w:r>
+      <w:proofErr w:type="spellStart"/>
+      <w:r>
+        <w:rPr>
+          <w:rStyle w:val="textlayer--absolute"/>
+          <w:rFonts w:ascii="Arial" w:hAnsi="Arial" w:cs="Arial"/>
+          <w:sz w:val="27"/>
+          <w:szCs w:val="27"/>
+        </w:rPr>
+        <w:t>xbox</w:t>
+      </w:r>
+      <w:proofErr w:type="spellEnd"/>
+      <w:r>
+        <w:rPr>
+          <w:rStyle w:val="textlayer--absolute"/>
+          <w:rFonts w:ascii="Arial" w:hAnsi="Arial" w:cs="Arial"/>
+          <w:sz w:val="27"/>
+          <w:szCs w:val="27"/>
+        </w:rPr>
+        <w:t xml:space="preserve"> controller</w:t>
       </w:r>
     </w:p>
     <w:p>
@@ -3872,15 +4243,37 @@
           <w:rStyle w:val="textlayer--absolute"/>
         </w:rPr>
       </w:pPr>
-      <w:r>
-        <w:rPr>
-          <w:rStyle w:val="textlayer--absolute"/>
-          <w:rFonts w:ascii="Arial" w:hAnsi="Arial" w:cs="Arial"/>
-          <w:sz w:val="27"/>
-          <w:szCs w:val="27"/>
-        </w:rPr>
-        <w:t>HUDElement/HUDmanager</w:t>
-      </w:r>
+      <w:proofErr w:type="spellStart"/>
+      <w:r>
+        <w:rPr>
+          <w:rStyle w:val="textlayer--absolute"/>
+          <w:rFonts w:ascii="Arial" w:hAnsi="Arial" w:cs="Arial"/>
+          <w:sz w:val="27"/>
+          <w:szCs w:val="27"/>
+        </w:rPr>
+        <w:t>HUDElement</w:t>
+      </w:r>
+      <w:proofErr w:type="spellEnd"/>
+      <w:r>
+        <w:rPr>
+          <w:rStyle w:val="textlayer--absolute"/>
+          <w:rFonts w:ascii="Arial" w:hAnsi="Arial" w:cs="Arial"/>
+          <w:sz w:val="27"/>
+          <w:szCs w:val="27"/>
+        </w:rPr>
+        <w:t>/</w:t>
+      </w:r>
+      <w:proofErr w:type="spellStart"/>
+      <w:r>
+        <w:rPr>
+          <w:rStyle w:val="textlayer--absolute"/>
+          <w:rFonts w:ascii="Arial" w:hAnsi="Arial" w:cs="Arial"/>
+          <w:sz w:val="27"/>
+          <w:szCs w:val="27"/>
+        </w:rPr>
+        <w:t>HUDmanager</w:t>
+      </w:r>
+      <w:proofErr w:type="spellEnd"/>
     </w:p>
     <w:p>
       <w:pPr>
@@ -4327,7 +4720,27 @@
           <w:sz w:val="27"/>
           <w:szCs w:val="27"/>
         </w:rPr>
-        <w:t>When shooting there is a sfx for shooting a crossbow</w:t>
+        <w:t xml:space="preserve">When shooting there is a </w:t>
+      </w:r>
+      <w:proofErr w:type="spellStart"/>
+      <w:r>
+        <w:rPr>
+          <w:rStyle w:val="textlayer--absolute"/>
+          <w:rFonts w:ascii="Arial" w:hAnsi="Arial" w:cs="Arial"/>
+          <w:sz w:val="27"/>
+          <w:szCs w:val="27"/>
+        </w:rPr>
+        <w:t>sfx</w:t>
+      </w:r>
+      <w:proofErr w:type="spellEnd"/>
+      <w:r>
+        <w:rPr>
+          <w:rStyle w:val="textlayer--absolute"/>
+          <w:rFonts w:ascii="Arial" w:hAnsi="Arial" w:cs="Arial"/>
+          <w:sz w:val="27"/>
+          <w:szCs w:val="27"/>
+        </w:rPr>
+        <w:t xml:space="preserve"> for shooting a crossbow</w:t>
       </w:r>
     </w:p>
     <w:p>
@@ -4348,8 +4761,19 @@
           <w:sz w:val="27"/>
           <w:szCs w:val="27"/>
         </w:rPr>
-        <w:t>Hierarchical SceneGraph</w:t>
-      </w:r>
+        <w:t xml:space="preserve">Hierarchical </w:t>
+      </w:r>
+      <w:proofErr w:type="spellStart"/>
+      <w:r>
+        <w:rPr>
+          <w:rStyle w:val="textlayer--absolute"/>
+          <w:rFonts w:ascii="Arial" w:hAnsi="Arial" w:cs="Arial"/>
+          <w:sz w:val="27"/>
+          <w:szCs w:val="27"/>
+        </w:rPr>
+        <w:t>SceneGraph</w:t>
+      </w:r>
+      <w:proofErr w:type="spellEnd"/>
     </w:p>
     <w:p>
       <w:pPr>
@@ -4527,6 +4951,7 @@
           <w:rStyle w:val="textlayer--absolute"/>
         </w:rPr>
       </w:pPr>
+      <w:proofErr w:type="spellStart"/>
       <w:r>
         <w:rPr>
           <w:rStyle w:val="textlayer--absolute"/>
@@ -4535,7 +4960,17 @@
           <w:szCs w:val="27"/>
         </w:rPr>
         <w:lastRenderedPageBreak/>
-        <w:t>PositionalColor is a render state that causes a model with a null texture to have its colors based on the rasterized position of its vertices in the model space</w:t>
+        <w:t>PositionalColor</w:t>
+      </w:r>
+      <w:proofErr w:type="spellEnd"/>
+      <w:r>
+        <w:rPr>
+          <w:rStyle w:val="textlayer--absolute"/>
+          <w:rFonts w:ascii="Arial" w:hAnsi="Arial" w:cs="Arial"/>
+          <w:sz w:val="27"/>
+          <w:szCs w:val="27"/>
+        </w:rPr>
+        <w:t xml:space="preserve"> is a render state that causes a model with a null texture to have its colors based on the rasterized position of its vertices in the model space</w:t>
       </w:r>
     </w:p>
     <w:p>
@@ -4609,84 +5044,94 @@
           <w:rStyle w:val="textlayer--absolute"/>
         </w:rPr>
       </w:pPr>
+      <w:proofErr w:type="spellStart"/>
       <w:r>
         <w:rPr>
           <w:rStyle w:val="textlayer--absolute"/>
         </w:rPr>
         <w:t>manualCrystal</w:t>
       </w:r>
-    </w:p>
-    <w:p>
-      <w:pPr>
-        <w:pStyle w:val="ListParagraph"/>
-        <w:numPr>
-          <w:ilvl w:val="2"/>
-          <w:numId w:val="2"/>
-        </w:numPr>
-        <w:rPr>
-          <w:rStyle w:val="textlayer--absolute"/>
-        </w:rPr>
-      </w:pPr>
+      <w:proofErr w:type="spellEnd"/>
+    </w:p>
+    <w:p>
+      <w:pPr>
+        <w:pStyle w:val="ListParagraph"/>
+        <w:numPr>
+          <w:ilvl w:val="2"/>
+          <w:numId w:val="2"/>
+        </w:numPr>
+        <w:rPr>
+          <w:rStyle w:val="textlayer--absolute"/>
+        </w:rPr>
+      </w:pPr>
+      <w:proofErr w:type="spellStart"/>
       <w:r>
         <w:rPr>
           <w:rStyle w:val="textlayer--absolute"/>
         </w:rPr>
         <w:t>PanCameraAction</w:t>
       </w:r>
-    </w:p>
-    <w:p>
-      <w:pPr>
-        <w:pStyle w:val="ListParagraph"/>
-        <w:numPr>
-          <w:ilvl w:val="2"/>
-          <w:numId w:val="2"/>
-        </w:numPr>
-        <w:rPr>
-          <w:rStyle w:val="textlayer--absolute"/>
-        </w:rPr>
-      </w:pPr>
+      <w:proofErr w:type="spellEnd"/>
+    </w:p>
+    <w:p>
+      <w:pPr>
+        <w:pStyle w:val="ListParagraph"/>
+        <w:numPr>
+          <w:ilvl w:val="2"/>
+          <w:numId w:val="2"/>
+        </w:numPr>
+        <w:rPr>
+          <w:rStyle w:val="textlayer--absolute"/>
+        </w:rPr>
+      </w:pPr>
+      <w:proofErr w:type="spellStart"/>
       <w:r>
         <w:rPr>
           <w:rStyle w:val="textlayer--absolute"/>
         </w:rPr>
         <w:t>ShootAction</w:t>
       </w:r>
-    </w:p>
-    <w:p>
-      <w:pPr>
-        <w:pStyle w:val="ListParagraph"/>
-        <w:numPr>
-          <w:ilvl w:val="2"/>
-          <w:numId w:val="2"/>
-        </w:numPr>
-        <w:rPr>
-          <w:rStyle w:val="textlayer--absolute"/>
-        </w:rPr>
-      </w:pPr>
+      <w:proofErr w:type="spellEnd"/>
+    </w:p>
+    <w:p>
+      <w:pPr>
+        <w:pStyle w:val="ListParagraph"/>
+        <w:numPr>
+          <w:ilvl w:val="2"/>
+          <w:numId w:val="2"/>
+        </w:numPr>
+        <w:rPr>
+          <w:rStyle w:val="textlayer--absolute"/>
+        </w:rPr>
+      </w:pPr>
+      <w:proofErr w:type="spellStart"/>
       <w:r>
         <w:rPr>
           <w:rStyle w:val="textlayer--absolute"/>
         </w:rPr>
         <w:t>ToggleFlashLightAction</w:t>
       </w:r>
-    </w:p>
-    <w:p>
-      <w:pPr>
-        <w:pStyle w:val="ListParagraph"/>
-        <w:numPr>
-          <w:ilvl w:val="2"/>
-          <w:numId w:val="2"/>
-        </w:numPr>
-        <w:rPr>
-          <w:rStyle w:val="textlayer--absolute"/>
-        </w:rPr>
-      </w:pPr>
+      <w:proofErr w:type="spellEnd"/>
+    </w:p>
+    <w:p>
+      <w:pPr>
+        <w:pStyle w:val="ListParagraph"/>
+        <w:numPr>
+          <w:ilvl w:val="2"/>
+          <w:numId w:val="2"/>
+        </w:numPr>
+        <w:rPr>
+          <w:rStyle w:val="textlayer--absolute"/>
+        </w:rPr>
+      </w:pPr>
+      <w:proofErr w:type="spellStart"/>
       <w:r>
         <w:rPr>
           <w:rStyle w:val="textlayer--absolute"/>
         </w:rPr>
         <w:t>ChangeCharacterAction</w:t>
       </w:r>
+      <w:proofErr w:type="spellEnd"/>
     </w:p>
     <w:p>
       <w:pPr>
@@ -4721,8 +5166,16 @@
         <w:rPr>
           <w:rStyle w:val="textlayer--absolute"/>
         </w:rPr>
-        <w:t>Unused nodeControllers</w:t>
-      </w:r>
+        <w:t xml:space="preserve">Unused </w:t>
+      </w:r>
+      <w:proofErr w:type="spellStart"/>
+      <w:r>
+        <w:rPr>
+          <w:rStyle w:val="textlayer--absolute"/>
+        </w:rPr>
+        <w:t>nodeControllers</w:t>
+      </w:r>
+      <w:proofErr w:type="spellEnd"/>
     </w:p>
     <w:p>
       <w:pPr>
@@ -4735,12 +5188,14 @@
           <w:rStyle w:val="textlayer--absolute"/>
         </w:rPr>
       </w:pPr>
+      <w:proofErr w:type="spellStart"/>
       <w:r>
         <w:rPr>
           <w:rStyle w:val="textlayer--absolute"/>
         </w:rPr>
         <w:t>BobController</w:t>
       </w:r>
+      <w:proofErr w:type="spellEnd"/>
     </w:p>
     <w:p>
       <w:pPr>
@@ -4753,66 +5208,100 @@
           <w:rStyle w:val="textlayer--absolute"/>
         </w:rPr>
       </w:pPr>
+      <w:proofErr w:type="spellStart"/>
       <w:r>
         <w:rPr>
           <w:rStyle w:val="textlayer--absolute"/>
         </w:rPr>
         <w:t>RollController</w:t>
       </w:r>
-    </w:p>
-    <w:p>
-      <w:pPr>
-        <w:pStyle w:val="ListParagraph"/>
-        <w:numPr>
-          <w:ilvl w:val="2"/>
-          <w:numId w:val="2"/>
-        </w:numPr>
-        <w:rPr>
-          <w:rStyle w:val="textlayer--absolute"/>
-        </w:rPr>
-      </w:pPr>
-      <w:r>
-        <w:rPr>
-          <w:rStyle w:val="textlayer--absolute"/>
-        </w:rPr>
-        <w:t>Changes to RenderObjectStandard, RenderStates, and the standard fragment shader for positional color</w:t>
-      </w:r>
-    </w:p>
-    <w:p>
-      <w:pPr>
-        <w:pStyle w:val="ListParagraph"/>
-        <w:numPr>
-          <w:ilvl w:val="2"/>
-          <w:numId w:val="2"/>
-        </w:numPr>
-        <w:rPr>
-          <w:rStyle w:val="textlayer--absolute"/>
-        </w:rPr>
-      </w:pPr>
+      <w:proofErr w:type="spellEnd"/>
+    </w:p>
+    <w:p>
+      <w:pPr>
+        <w:pStyle w:val="ListParagraph"/>
+        <w:numPr>
+          <w:ilvl w:val="2"/>
+          <w:numId w:val="2"/>
+        </w:numPr>
+        <w:rPr>
+          <w:rStyle w:val="textlayer--absolute"/>
+        </w:rPr>
+      </w:pPr>
+      <w:r>
+        <w:rPr>
+          <w:rStyle w:val="textlayer--absolute"/>
+        </w:rPr>
+        <w:t xml:space="preserve">Changes to </w:t>
+      </w:r>
+      <w:proofErr w:type="spellStart"/>
+      <w:r>
+        <w:rPr>
+          <w:rStyle w:val="textlayer--absolute"/>
+        </w:rPr>
+        <w:t>RenderObjectStandard</w:t>
+      </w:r>
+      <w:proofErr w:type="spellEnd"/>
+      <w:r>
+        <w:rPr>
+          <w:rStyle w:val="textlayer--absolute"/>
+        </w:rPr>
+        <w:t xml:space="preserve">, </w:t>
+      </w:r>
+      <w:proofErr w:type="spellStart"/>
+      <w:r>
+        <w:rPr>
+          <w:rStyle w:val="textlayer--absolute"/>
+        </w:rPr>
+        <w:t>RenderStates</w:t>
+      </w:r>
+      <w:proofErr w:type="spellEnd"/>
+      <w:r>
+        <w:rPr>
+          <w:rStyle w:val="textlayer--absolute"/>
+        </w:rPr>
+        <w:t>, and the standard fragment shader for positional color</w:t>
+      </w:r>
+    </w:p>
+    <w:p>
+      <w:pPr>
+        <w:pStyle w:val="ListParagraph"/>
+        <w:numPr>
+          <w:ilvl w:val="2"/>
+          <w:numId w:val="2"/>
+        </w:numPr>
+        <w:rPr>
+          <w:rStyle w:val="textlayer--absolute"/>
+        </w:rPr>
+      </w:pPr>
+      <w:proofErr w:type="spellStart"/>
       <w:r>
         <w:rPr>
           <w:rStyle w:val="textlayer--absolute"/>
         </w:rPr>
         <w:t>HUDmanager</w:t>
       </w:r>
-    </w:p>
-    <w:p>
-      <w:pPr>
-        <w:pStyle w:val="ListParagraph"/>
-        <w:numPr>
-          <w:ilvl w:val="2"/>
-          <w:numId w:val="2"/>
-        </w:numPr>
-        <w:rPr>
-          <w:rStyle w:val="textlayer--absolute"/>
-        </w:rPr>
-      </w:pPr>
+      <w:proofErr w:type="spellEnd"/>
+    </w:p>
+    <w:p>
+      <w:pPr>
+        <w:pStyle w:val="ListParagraph"/>
+        <w:numPr>
+          <w:ilvl w:val="2"/>
+          <w:numId w:val="2"/>
+        </w:numPr>
+        <w:rPr>
+          <w:rStyle w:val="textlayer--absolute"/>
+        </w:rPr>
+      </w:pPr>
+      <w:proofErr w:type="spellStart"/>
       <w:r>
         <w:rPr>
           <w:rStyle w:val="textlayer--absolute"/>
         </w:rPr>
         <w:t>HUDElement</w:t>
       </w:r>
+      <w:proofErr w:type="spellEnd"/>
       <w:r>
         <w:rPr>
           <w:rStyle w:val="textlayer--absolute"/>
@@ -4852,12 +5341,14 @@
           <w:rStyle w:val="textlayer--absolute"/>
         </w:rPr>
       </w:pPr>
+      <w:proofErr w:type="spellStart"/>
       <w:r>
         <w:rPr>
           <w:rStyle w:val="textlayer--absolute"/>
         </w:rPr>
         <w:t>Heightmapping</w:t>
       </w:r>
+      <w:proofErr w:type="spellEnd"/>
     </w:p>
     <w:p>
       <w:pPr>
@@ -4888,12 +5379,14 @@
           <w:rStyle w:val="textlayer--absolute"/>
         </w:rPr>
       </w:pPr>
+      <w:proofErr w:type="spellStart"/>
       <w:r>
         <w:rPr>
           <w:rStyle w:val="textlayer--absolute"/>
         </w:rPr>
         <w:t>FollowPlayer</w:t>
       </w:r>
+      <w:proofErr w:type="spellEnd"/>
     </w:p>
     <w:p>
       <w:pPr>
@@ -4942,12 +5435,14 @@
           <w:rStyle w:val="textlayer--absolute"/>
         </w:rPr>
       </w:pPr>
+      <w:proofErr w:type="spellStart"/>
       <w:r>
         <w:rPr>
           <w:rStyle w:val="textlayer--absolute"/>
         </w:rPr>
         <w:t>ProtocolClient</w:t>
       </w:r>
+      <w:proofErr w:type="spellEnd"/>
     </w:p>
     <w:p>
       <w:pPr>
@@ -4996,12 +5491,14 @@
           <w:rStyle w:val="textlayer--absolute"/>
         </w:rPr>
       </w:pPr>
+      <w:proofErr w:type="spellStart"/>
       <w:r>
         <w:rPr>
           <w:rStyle w:val="textlayer--absolute"/>
         </w:rPr>
         <w:t>calculateAvatarCollision</w:t>
       </w:r>
+      <w:proofErr w:type="spellEnd"/>
     </w:p>
     <w:p>
       <w:pPr>
@@ -5014,12 +5511,14 @@
           <w:rStyle w:val="textlayer--absolute"/>
         </w:rPr>
       </w:pPr>
+      <w:proofErr w:type="spellStart"/>
       <w:r>
         <w:rPr>
           <w:rStyle w:val="textlayer--absolute"/>
         </w:rPr>
         <w:t>getGhostShape</w:t>
       </w:r>
+      <w:proofErr w:type="spellEnd"/>
     </w:p>
     <w:p>
       <w:pPr>
@@ -5032,12 +5531,14 @@
           <w:rStyle w:val="textlayer--absolute"/>
         </w:rPr>
       </w:pPr>
+      <w:proofErr w:type="spellStart"/>
       <w:r>
         <w:rPr>
           <w:rStyle w:val="textlayer--absolute"/>
         </w:rPr>
         <w:t>getGhostTex</w:t>
       </w:r>
+      <w:proofErr w:type="spellEnd"/>
     </w:p>
     <w:p>
       <w:pPr>
@@ -5176,12 +5677,20 @@
           <w:rStyle w:val="textlayer--absolute"/>
         </w:rPr>
       </w:pPr>
+      <w:proofErr w:type="spellStart"/>
       <w:r>
         <w:rPr>
           <w:rStyle w:val="textlayer--absolute"/>
         </w:rPr>
         <w:lastRenderedPageBreak/>
-        <w:t>Crossbow_empty/crossbow_loaded.obj</w:t>
+        <w:t>Crossbow_empty</w:t>
+      </w:r>
+      <w:proofErr w:type="spellEnd"/>
+      <w:r>
+        <w:rPr>
+          <w:rStyle w:val="textlayer--absolute"/>
+        </w:rPr>
+        <w:t>/crossbow_loaded.obj</w:t>
       </w:r>
     </w:p>
     <w:p>
@@ -5662,11 +6171,19 @@
           <w:rStyle w:val="textlayer--absolute"/>
         </w:rPr>
       </w:pPr>
-      <w:r>
-        <w:rPr>
-          <w:rStyle w:val="textlayer--absolute"/>
-        </w:rPr>
-        <w:t>Sound_ahead is the account name of the author</w:t>
+      <w:proofErr w:type="spellStart"/>
+      <w:r>
+        <w:rPr>
+          <w:rStyle w:val="textlayer--absolute"/>
+        </w:rPr>
+        <w:t>Sound_ahead</w:t>
+      </w:r>
+      <w:proofErr w:type="spellEnd"/>
+      <w:r>
+        <w:rPr>
+          <w:rStyle w:val="textlayer--absolute"/>
+        </w:rPr>
+        <w:t xml:space="preserve"> is the account name of the author</w:t>
       </w:r>
     </w:p>
     <w:p>
@@ -5736,11 +6253,19 @@
           <w:rStyle w:val="textlayer--absolute"/>
         </w:rPr>
       </w:pPr>
-      <w:r>
-        <w:rPr>
-          <w:rStyle w:val="textlayer--absolute"/>
-        </w:rPr>
-        <w:t xml:space="preserve">Dude_x-soundlab is the account name of the author </w:t>
+      <w:proofErr w:type="spellStart"/>
+      <w:r>
+        <w:rPr>
+          <w:rStyle w:val="textlayer--absolute"/>
+        </w:rPr>
+        <w:t>Dude_x-soundlab</w:t>
+      </w:r>
+      <w:proofErr w:type="spellEnd"/>
+      <w:r>
+        <w:rPr>
+          <w:rStyle w:val="textlayer--absolute"/>
+        </w:rPr>
+        <w:t xml:space="preserve"> is the account name of the author </w:t>
       </w:r>
     </w:p>
     <w:p>

</xml_diff>